<commit_message>
Tag renamed after spelling mistake disser pre-final proof read.
</commit_message>
<xml_diff>
--- a/Documents/Ethics/Basic - Intro and Debrief.docx
+++ b/Documents/Ethics/Basic - Intro and Debrief.docx
@@ -8,7 +8,10 @@
       </w:pPr>
       <w:proofErr w:type="spellStart"/>
       <w:r>
-        <w:t>Bibtex</w:t>
+        <w:t>Bib</w:t>
+      </w:r>
+      <w:r>
+        <w:t>TeX</w:t>
       </w:r>
       <w:proofErr w:type="spellEnd"/>
       <w:r>
@@ -19,8 +22,85 @@
       <w:pPr>
         <w:pStyle w:val="Heading2"/>
       </w:pPr>
+      <w:r>
+        <w:t>Level 4 project 2010/2011</w:t>
+      </w:r>
+    </w:p>
+    <w:p>
+      <w:pPr>
+        <w:pStyle w:val="Heading2"/>
+      </w:pPr>
+      <w:r>
+        <w:t xml:space="preserve">John Thow (Supervisor – Dr David </w:t>
+      </w:r>
+      <w:proofErr w:type="spellStart"/>
+      <w:r>
+        <w:t>Manlove</w:t>
+      </w:r>
+      <w:proofErr w:type="spellEnd"/>
+      <w:r>
+        <w:t>)</w:t>
+      </w:r>
+    </w:p>
+    <w:p>
+      <w:pPr>
+        <w:pStyle w:val="Heading3"/>
+      </w:pPr>
+      <w:r>
+        <w:t>Introduction</w:t>
+      </w:r>
+    </w:p>
+    <w:p>
+      <w:r>
+        <w:t xml:space="preserve">The aim of this experiment is to investigate the usability of the </w:t>
+      </w:r>
+      <w:proofErr w:type="spellStart"/>
+      <w:r>
+        <w:t>Bib</w:t>
+      </w:r>
+      <w:r>
+        <w:t>TeX</w:t>
+      </w:r>
+      <w:proofErr w:type="spellEnd"/>
+      <w:r>
+        <w:t xml:space="preserve"> Entry Manager web site.  We cannot tell how good web pages are unless we ask people who are likely to be using them, which is why we need to run experiments like these.  I will give you some time to browse the website so you can familiarise yourself with the</w:t>
+      </w:r>
+      <w:r>
+        <w:t xml:space="preserve"> layout</w:t>
+      </w:r>
+      <w:r>
+        <w:t>.  I shall then ask you to perform some tasks on the site and give you a short questionnaire to complete.  If you have questions at any stage, please ask me and let me know when you are finished.</w:t>
+      </w:r>
+    </w:p>
+    <w:p>
+      <w:r>
+        <w:t>Please remember that it is the system, not you, that is being evaluated; this is not a test of ability.  You are welcome to withdraw from the experiment at any time.  Do you agree to taking part in in this evaluation? Do you have any questions before we start?</w:t>
+      </w:r>
+    </w:p>
+    <w:p>
       <w:bookmarkStart w:id="0" w:name="_GoBack"/>
       <w:bookmarkEnd w:id="0"/>
+    </w:p>
+    <w:p>
+      <w:pPr>
+        <w:pStyle w:val="Heading2"/>
+      </w:pPr>
+      <w:proofErr w:type="spellStart"/>
+      <w:r>
+        <w:t>BibTeX</w:t>
+      </w:r>
+      <w:proofErr w:type="spellEnd"/>
+      <w:r>
+        <w:t xml:space="preserve"> </w:t>
+      </w:r>
+      <w:r>
+        <w:t>Entry Manager</w:t>
+      </w:r>
+    </w:p>
+    <w:p>
+      <w:pPr>
+        <w:pStyle w:val="Heading2"/>
+      </w:pPr>
       <w:r>
         <w:t>Level 4 project 2010/2011</w:t>
       </w:r>
@@ -46,87 +126,26 @@
         <w:pStyle w:val="Heading3"/>
       </w:pPr>
       <w:r>
-        <w:t>Introduction</w:t>
-      </w:r>
-    </w:p>
-    <w:p>
-      <w:r>
-        <w:t xml:space="preserve">The aim of this experiment is to investigate the usability of the </w:t>
+        <w:t>Debrief</w:t>
+      </w:r>
+    </w:p>
+    <w:p>
+      <w:r>
+        <w:t>The aim of this experiment was</w:t>
+      </w:r>
+      <w:r>
+        <w:t xml:space="preserve"> to investigate the usability of the </w:t>
       </w:r>
       <w:proofErr w:type="spellStart"/>
       <w:r>
-        <w:t>Bibtex</w:t>
+        <w:t>BibTeX</w:t>
       </w:r>
       <w:proofErr w:type="spellEnd"/>
       <w:r>
-        <w:t xml:space="preserve"> Entry Manager web site.  We cannot tell how good web pages are unless we ask people who are likely to be using them, which is why we need to run experiments like these.  I will give you some time to browse the website so you can familiarise yourself with the layout of the website.  I shall then ask you to perform some tasks on the site and give you a short questionnaire to complete.  If you have questions at any stage, please ask me and let me know when you are finished.</w:t>
-      </w:r>
-    </w:p>
-    <w:p>
-      <w:r>
-        <w:t>Please remember that it is the system, not you, that is being evaluated; this is not a test of ability.  You are welcome to withdraw from the experiment at any time.  Do you agree to taking part in in this evaluation? Do you have any questions before we start?</w:t>
-      </w:r>
-    </w:p>
-    <w:p/>
-    <w:p>
-      <w:pPr>
-        <w:pStyle w:val="Heading2"/>
-      </w:pPr>
-      <w:proofErr w:type="spellStart"/>
-      <w:r>
-        <w:t>Bibtex</w:t>
-      </w:r>
-      <w:proofErr w:type="spellEnd"/>
-      <w:r>
-        <w:t xml:space="preserve"> Entry Manager</w:t>
-      </w:r>
-    </w:p>
-    <w:p>
-      <w:pPr>
-        <w:pStyle w:val="Heading2"/>
-      </w:pPr>
-      <w:r>
-        <w:t>Level 4 project 2010/2011</w:t>
-      </w:r>
-    </w:p>
-    <w:p>
-      <w:pPr>
-        <w:pStyle w:val="Heading2"/>
-      </w:pPr>
-      <w:r>
-        <w:t xml:space="preserve">John Thow (Supervisor – Dr David </w:t>
-      </w:r>
-      <w:proofErr w:type="spellStart"/>
-      <w:r>
-        <w:t>Manlove</w:t>
-      </w:r>
-      <w:proofErr w:type="spellEnd"/>
-      <w:r>
-        <w:t>)</w:t>
-      </w:r>
-    </w:p>
-    <w:p>
-      <w:pPr>
-        <w:pStyle w:val="Heading3"/>
-      </w:pPr>
-      <w:r>
-        <w:t>Debrief</w:t>
-      </w:r>
-    </w:p>
-    <w:p>
-      <w:r>
-        <w:t xml:space="preserve">The aim of this experiment is to investigate the usability of the </w:t>
-      </w:r>
-      <w:proofErr w:type="spellStart"/>
-      <w:r>
-        <w:t>Bibtex</w:t>
-      </w:r>
-      <w:proofErr w:type="spellEnd"/>
-      <w:r>
-        <w:t xml:space="preserve"> Entry Manager web site.</w:t>
-      </w:r>
-      <w:r>
-        <w:t xml:space="preserve">  I was particularly looking to see if users had any difficulty in navigating the web pages or finding actions.</w:t>
+        <w:t xml:space="preserve"> </w:t>
+      </w:r>
+      <w:r>
+        <w:t>Entry Manager web site.  I was particularly looking to see if users had any difficulty in navigating the web pages or finding actions.</w:t>
       </w:r>
     </w:p>
     <w:p>

</xml_diff>